<commit_message>
implementation thoughts, what I expect to create
</commit_message>
<xml_diff>
--- a/Cipher Research.docx
+++ b/Cipher Research.docx
@@ -264,19 +264,7 @@
           <w:rPr>
             <w:rStyle w:val="Hyperlink"/>
           </w:rPr>
-          <w:t>http://pi.math.cornell.edu/~mec/2003-20</w:t>
-        </w:r>
-        <w:r>
-          <w:rPr>
-            <w:rStyle w:val="Hyperlink"/>
-          </w:rPr>
-          <w:t>0</w:t>
-        </w:r>
-        <w:r>
-          <w:rPr>
-            <w:rStyle w:val="Hyperlink"/>
-          </w:rPr>
-          <w:t>4/cryptography/subs/frequencies.html</w:t>
+          <w:t>http://pi.math.cornell.edu/~mec/2003-2004/cryptography/subs/frequencies.html</w:t>
         </w:r>
       </w:hyperlink>
       <w:r>
@@ -369,24 +357,21 @@
         <w:t>Two letter words:</w:t>
       </w:r>
       <w:r>
+        <w:t xml:space="preserve"> of, to, in, it, is, be, as, at, so, we, he, by, or, on, do, if, me, my, up, an, go, no, us, am</w:t>
+      </w:r>
+    </w:p>
+    <w:p>
+      <w:r>
+        <w:rPr>
+          <w:b/>
+          <w:bCs/>
+        </w:rPr>
+        <w:t>Three letter words:</w:t>
+      </w:r>
+      <w:r>
         <w:t xml:space="preserve"> </w:t>
       </w:r>
       <w:r>
-        <w:t>of, to, in, it, is, be, as, at, so, we, he, by, or, on, do, if, me, my, up, an, go, no, us, am</w:t>
-      </w:r>
-    </w:p>
-    <w:p>
-      <w:r>
-        <w:rPr>
-          <w:b/>
-          <w:bCs/>
-        </w:rPr>
-        <w:t>Three letter words:</w:t>
-      </w:r>
-      <w:r>
-        <w:t xml:space="preserve"> </w:t>
-      </w:r>
-      <w:r>
         <w:t xml:space="preserve">the, and, for, are, but, not, you, all, any, can, had, her, was, one, our, out, day, get, has, him, his, how, man, new, now, old, see, two, way, who, boy, did, its, let, put, say, she, too, </w:t>
       </w:r>
       <w:proofErr w:type="gramStart"/>
@@ -404,10 +389,7 @@
         <w:t>Four letter words:</w:t>
       </w:r>
       <w:r>
-        <w:t xml:space="preserve"> </w:t>
-      </w:r>
-      <w:r>
-        <w:t xml:space="preserve">that, with, have, this, will, your, from, they, know, want, been, good, much, some, </w:t>
+        <w:t xml:space="preserve"> that, with, have, this, will, your, from, they, know, want, been, good, much, some, </w:t>
       </w:r>
       <w:proofErr w:type="gramStart"/>
       <w:r>
@@ -733,14 +715,9 @@
       </w:r>
       <w:r>
         <w:lastRenderedPageBreak/>
-        <w:t xml:space="preserve">words at a time, where the user can confirm or deny whether it is correct, otherwise stating letters that the word may include. </w:t>
-      </w:r>
-      <w:proofErr w:type="gramStart"/>
-      <w:r>
-        <w:t>-</w:t>
-      </w:r>
-      <w:proofErr w:type="spellStart"/>
-      <w:proofErr w:type="gramEnd"/>
+        <w:t>words at a time, where the user can confirm or deny whether it is correct, otherwise stating letters that the word may include. -</w:t>
+      </w:r>
+      <w:proofErr w:type="spellStart"/>
       <w:r>
         <w:t>edro</w:t>
       </w:r>
@@ -749,6 +726,165 @@
         <w:t>, well that has the letter P</w:t>
       </w:r>
     </w:p>
+    <w:p/>
+    <w:p>
+      <w:pPr>
+        <w:pStyle w:val="Heading2"/>
+        <w:rPr>
+          <w:b/>
+          <w:bCs/>
+          <w:color w:val="auto"/>
+        </w:rPr>
+      </w:pPr>
+      <w:r>
+        <w:rPr>
+          <w:b/>
+          <w:bCs/>
+          <w:color w:val="auto"/>
+        </w:rPr>
+        <w:t>Thoughts on implementation</w:t>
+      </w:r>
+    </w:p>
+    <w:p>
+      <w:r>
+        <w:t>After some on paper practice, it seems to be harder than I thought to perform the decryption in a logical model without implementing some heavy decision-making processes along the way. You might be able to implement a searching algorithm that sorts through different combinations, however for the moment this is out of my knowledge area (future updates…). However, I have come up with a method that can be guided with the help of the user throughout the process, this can be seen as an assisting decryption software.</w:t>
+      </w:r>
+    </w:p>
+    <w:p>
+      <w:r>
+        <w:t>My basic implementation is turned based, using the users input to confirm or deny the software attempts. This will run through the following processes for each turn, restarting once a character has been suggested.</w:t>
+      </w:r>
+    </w:p>
+    <w:p>
+      <w:pPr>
+        <w:pStyle w:val="ListParagraph"/>
+        <w:numPr>
+          <w:ilvl w:val="0"/>
+          <w:numId w:val="2"/>
+        </w:numPr>
+      </w:pPr>
+      <w:r>
+        <w:t>Letter Frequency, looking for distinct large frequencies. (This will commonly find the most frequent characters)</w:t>
+      </w:r>
+    </w:p>
+    <w:p>
+      <w:pPr>
+        <w:pStyle w:val="ListParagraph"/>
+        <w:numPr>
+          <w:ilvl w:val="0"/>
+          <w:numId w:val="2"/>
+        </w:numPr>
+      </w:pPr>
+      <w:r>
+        <w:t>Checking words that have been decrypted more than 40% for keyword matches.</w:t>
+      </w:r>
+    </w:p>
+    <w:p>
+      <w:pPr>
+        <w:pStyle w:val="ListParagraph"/>
+        <w:numPr>
+          <w:ilvl w:val="0"/>
+          <w:numId w:val="2"/>
+        </w:numPr>
+      </w:pPr>
+      <w:r>
+        <w:t>Checking words that have been decrypted more than 60% for user guesses.</w:t>
+      </w:r>
+    </w:p>
+    <w:p>
+      <w:pPr>
+        <w:pStyle w:val="ListParagraph"/>
+        <w:numPr>
+          <w:ilvl w:val="0"/>
+          <w:numId w:val="2"/>
+        </w:numPr>
+      </w:pPr>
+      <w:r>
+        <w:t>Single letter words, this will terminate once they have all been decrypted.</w:t>
+      </w:r>
+    </w:p>
+    <w:p>
+      <w:pPr>
+        <w:pStyle w:val="ListParagraph"/>
+        <w:numPr>
+          <w:ilvl w:val="0"/>
+          <w:numId w:val="2"/>
+        </w:numPr>
+      </w:pPr>
+      <w:r>
+        <w:t>double</w:t>
+      </w:r>
+      <w:r>
+        <w:t xml:space="preserve"> letter words, this will terminate once they have all been decrypted</w:t>
+      </w:r>
+      <w:r>
+        <w:t>.</w:t>
+      </w:r>
+    </w:p>
+    <w:p>
+      <w:pPr>
+        <w:pStyle w:val="ListParagraph"/>
+        <w:numPr>
+          <w:ilvl w:val="0"/>
+          <w:numId w:val="2"/>
+        </w:numPr>
+      </w:pPr>
+      <w:r>
+        <w:t>triple</w:t>
+      </w:r>
+      <w:r>
+        <w:t xml:space="preserve"> letter words, this will terminate once they have all been decrypted</w:t>
+      </w:r>
+      <w:r>
+        <w:t>.</w:t>
+      </w:r>
+    </w:p>
+    <w:p>
+      <w:pPr>
+        <w:pStyle w:val="ListParagraph"/>
+        <w:numPr>
+          <w:ilvl w:val="0"/>
+          <w:numId w:val="2"/>
+        </w:numPr>
+      </w:pPr>
+      <w:r>
+        <w:t>quadruple</w:t>
+      </w:r>
+      <w:r>
+        <w:t xml:space="preserve"> letter words, this will terminate once they have all been </w:t>
+      </w:r>
+      <w:r>
+        <w:t>decrypted.</w:t>
+      </w:r>
+    </w:p>
+    <w:p>
+      <w:pPr>
+        <w:pStyle w:val="ListParagraph"/>
+        <w:numPr>
+          <w:ilvl w:val="0"/>
+          <w:numId w:val="2"/>
+        </w:numPr>
+      </w:pPr>
+      <w:r>
+        <w:t>Common sounds</w:t>
+      </w:r>
+      <w:r>
+        <w:t>.</w:t>
+      </w:r>
+    </w:p>
+    <w:p>
+      <w:pPr>
+        <w:pStyle w:val="ListParagraph"/>
+        <w:numPr>
+          <w:ilvl w:val="0"/>
+          <w:numId w:val="2"/>
+        </w:numPr>
+      </w:pPr>
+      <w:r>
+        <w:t>Finally, indicating to the user that the software is stuck.</w:t>
+      </w:r>
+    </w:p>
+    <w:p/>
     <w:p>
       <w:pPr>
         <w:pStyle w:val="Heading2"/>
@@ -811,9 +947,9 @@
 <file path=word/numbering.xml><?xml version="1.0" encoding="utf-8"?>
 <w:numbering xmlns:wpc="http://schemas.microsoft.com/office/word/2010/wordprocessingCanvas" xmlns:cx="http://schemas.microsoft.com/office/drawing/2014/chartex" xmlns:cx1="http://schemas.microsoft.com/office/drawing/2015/9/8/chartex" xmlns:cx2="http://schemas.microsoft.com/office/drawing/2015/10/21/chartex" xmlns:cx3="http://schemas.microsoft.com/office/drawing/2016/5/9/chartex" xmlns:cx4="http://schemas.microsoft.com/office/drawing/2016/5/10/chartex" xmlns:cx5="http://schemas.microsoft.com/office/drawing/2016/5/11/chartex" xmlns:cx6="http://schemas.microsoft.com/office/drawing/2016/5/12/chartex" xmlns:cx7="http://schemas.microsoft.com/office/drawing/2016/5/13/chartex" xmlns:cx8="http://schemas.microsoft.com/office/drawing/2016/5/14/chartex" xmlns:mc="http://schemas.openxmlformats.org/markup-compatibility/2006" xmlns:aink="http://schemas.microsoft.com/office/drawing/2016/ink" xmlns:am3d="http://schemas.microsoft.com/office/drawing/2017/model3d" xmlns:o="urn:schemas-microsoft-com:office:office" xmlns:r="http://schemas.openxmlformats.org/officeDocument/2006/relationships" xmlns:m="http://schemas.openxmlformats.org/officeDocument/2006/math" xmlns:v="urn:schemas-microsoft-com:vml" xmlns:wp14="http://schemas.microsoft.com/office/word/2010/wordprocessingDrawing" xmlns:wp="http://schemas.openxmlformats.org/drawingml/2006/wordprocessingDrawing" xmlns:w10="urn:schemas-microsoft-com:office:word" xmlns:w="http://schemas.openxmlformats.org/wordprocessingml/2006/main" xmlns:w14="http://schemas.microsoft.com/office/word/2010/wordml" xmlns:w15="http://schemas.microsoft.com/office/word/2012/wordml" xmlns:w16cex="http://schemas.microsoft.com/office/word/2018/wordml/cex" xmlns:w16cid="http://schemas.microsoft.com/office/word/2016/wordml/cid" xmlns:w16="http://schemas.microsoft.com/office/word/2018/wordml" xmlns:w16sdtdh="http://schemas.microsoft.com/office/word/2020/wordml/sdtdatahash" xmlns:w16se="http://schemas.microsoft.com/office/word/2015/wordml/symex" xmlns:wpg="http://schemas.microsoft.com/office/word/2010/wordprocessingGroup" xmlns:wpi="http://schemas.microsoft.com/office/word/2010/wordprocessingInk" xmlns:wne="http://schemas.microsoft.com/office/word/2006/wordml" xmlns:wps="http://schemas.microsoft.com/office/word/2010/wordprocessingShape" mc:Ignorable="w14 w15 w16se w16cid w16 w16cex w16sdtdh wp14">
   <w:abstractNum w:abstractNumId="0" w15:restartNumberingAfterBreak="0">
-    <w:nsid w:val="7FF93FBA"/>
+    <w:nsid w:val="7A1E2B36"/>
     <w:multiLevelType w:val="hybridMultilevel"/>
-    <w:tmpl w:val="27E4BC1A"/>
+    <w:tmpl w:val="D7961D98"/>
     <w:lvl w:ilvl="0" w:tplc="0C090001">
       <w:start w:val="1"/>
       <w:numFmt w:val="bullet"/>
@@ -923,7 +1059,123 @@
       </w:rPr>
     </w:lvl>
   </w:abstractNum>
+  <w:abstractNum w:abstractNumId="1" w15:restartNumberingAfterBreak="0">
+    <w:nsid w:val="7FF93FBA"/>
+    <w:multiLevelType w:val="hybridMultilevel"/>
+    <w:tmpl w:val="27E4BC1A"/>
+    <w:lvl w:ilvl="0" w:tplc="0C090001">
+      <w:start w:val="1"/>
+      <w:numFmt w:val="bullet"/>
+      <w:lvlText w:val=""/>
+      <w:lvlJc w:val="left"/>
+      <w:pPr>
+        <w:ind w:left="720" w:hanging="360"/>
+      </w:pPr>
+      <w:rPr>
+        <w:rFonts w:ascii="Symbol" w:hAnsi="Symbol" w:hint="default"/>
+      </w:rPr>
+    </w:lvl>
+    <w:lvl w:ilvl="1" w:tplc="0C090003" w:tentative="1">
+      <w:start w:val="1"/>
+      <w:numFmt w:val="bullet"/>
+      <w:lvlText w:val="o"/>
+      <w:lvlJc w:val="left"/>
+      <w:pPr>
+        <w:ind w:left="1440" w:hanging="360"/>
+      </w:pPr>
+      <w:rPr>
+        <w:rFonts w:ascii="Courier New" w:hAnsi="Courier New" w:cs="Courier New" w:hint="default"/>
+      </w:rPr>
+    </w:lvl>
+    <w:lvl w:ilvl="2" w:tplc="0C090005" w:tentative="1">
+      <w:start w:val="1"/>
+      <w:numFmt w:val="bullet"/>
+      <w:lvlText w:val=""/>
+      <w:lvlJc w:val="left"/>
+      <w:pPr>
+        <w:ind w:left="2160" w:hanging="360"/>
+      </w:pPr>
+      <w:rPr>
+        <w:rFonts w:ascii="Wingdings" w:hAnsi="Wingdings" w:hint="default"/>
+      </w:rPr>
+    </w:lvl>
+    <w:lvl w:ilvl="3" w:tplc="0C090001" w:tentative="1">
+      <w:start w:val="1"/>
+      <w:numFmt w:val="bullet"/>
+      <w:lvlText w:val=""/>
+      <w:lvlJc w:val="left"/>
+      <w:pPr>
+        <w:ind w:left="2880" w:hanging="360"/>
+      </w:pPr>
+      <w:rPr>
+        <w:rFonts w:ascii="Symbol" w:hAnsi="Symbol" w:hint="default"/>
+      </w:rPr>
+    </w:lvl>
+    <w:lvl w:ilvl="4" w:tplc="0C090003" w:tentative="1">
+      <w:start w:val="1"/>
+      <w:numFmt w:val="bullet"/>
+      <w:lvlText w:val="o"/>
+      <w:lvlJc w:val="left"/>
+      <w:pPr>
+        <w:ind w:left="3600" w:hanging="360"/>
+      </w:pPr>
+      <w:rPr>
+        <w:rFonts w:ascii="Courier New" w:hAnsi="Courier New" w:cs="Courier New" w:hint="default"/>
+      </w:rPr>
+    </w:lvl>
+    <w:lvl w:ilvl="5" w:tplc="0C090005" w:tentative="1">
+      <w:start w:val="1"/>
+      <w:numFmt w:val="bullet"/>
+      <w:lvlText w:val=""/>
+      <w:lvlJc w:val="left"/>
+      <w:pPr>
+        <w:ind w:left="4320" w:hanging="360"/>
+      </w:pPr>
+      <w:rPr>
+        <w:rFonts w:ascii="Wingdings" w:hAnsi="Wingdings" w:hint="default"/>
+      </w:rPr>
+    </w:lvl>
+    <w:lvl w:ilvl="6" w:tplc="0C090001" w:tentative="1">
+      <w:start w:val="1"/>
+      <w:numFmt w:val="bullet"/>
+      <w:lvlText w:val=""/>
+      <w:lvlJc w:val="left"/>
+      <w:pPr>
+        <w:ind w:left="5040" w:hanging="360"/>
+      </w:pPr>
+      <w:rPr>
+        <w:rFonts w:ascii="Symbol" w:hAnsi="Symbol" w:hint="default"/>
+      </w:rPr>
+    </w:lvl>
+    <w:lvl w:ilvl="7" w:tplc="0C090003" w:tentative="1">
+      <w:start w:val="1"/>
+      <w:numFmt w:val="bullet"/>
+      <w:lvlText w:val="o"/>
+      <w:lvlJc w:val="left"/>
+      <w:pPr>
+        <w:ind w:left="5760" w:hanging="360"/>
+      </w:pPr>
+      <w:rPr>
+        <w:rFonts w:ascii="Courier New" w:hAnsi="Courier New" w:cs="Courier New" w:hint="default"/>
+      </w:rPr>
+    </w:lvl>
+    <w:lvl w:ilvl="8" w:tplc="0C090005" w:tentative="1">
+      <w:start w:val="1"/>
+      <w:numFmt w:val="bullet"/>
+      <w:lvlText w:val=""/>
+      <w:lvlJc w:val="left"/>
+      <w:pPr>
+        <w:ind w:left="6480" w:hanging="360"/>
+      </w:pPr>
+      <w:rPr>
+        <w:rFonts w:ascii="Wingdings" w:hAnsi="Wingdings" w:hint="default"/>
+      </w:rPr>
+    </w:lvl>
+  </w:abstractNum>
   <w:num w:numId="1">
+    <w:abstractNumId w:val="1"/>
+  </w:num>
+  <w:num w:numId="2">
     <w:abstractNumId w:val="0"/>
   </w:num>
 </w:numbering>

</xml_diff>